<commit_message>
Value Object Email erstellt
</commit_message>
<xml_diff>
--- a/PE-Aufgaben.DOCX
+++ b/PE-Aufgaben.DOCX
@@ -39,9 +39,19 @@
           <w:numId w:val="1"/>
         </w:numPr>
       </w:pPr>
-      <w:r>
-        <w:t>Programming Principles</w:t>
-      </w:r>
+      <w:proofErr w:type="spellStart"/>
+      <w:r>
+        <w:t>Programming</w:t>
+      </w:r>
+      <w:proofErr w:type="spellEnd"/>
+      <w:r>
+        <w:t xml:space="preserve"> </w:t>
+      </w:r>
+      <w:proofErr w:type="spellStart"/>
+      <w:r>
+        <w:t>Principles</w:t>
+      </w:r>
+      <w:proofErr w:type="spellEnd"/>
     </w:p>
     <w:p>
       <w:pPr>
@@ -63,9 +73,11 @@
           <w:numId w:val="1"/>
         </w:numPr>
       </w:pPr>
+      <w:proofErr w:type="spellStart"/>
       <w:r>
         <w:t>Refactoring</w:t>
       </w:r>
+      <w:proofErr w:type="spellEnd"/>
     </w:p>
     <w:p>
       <w:pPr>
@@ -106,52 +118,528 @@
     <w:p/>
     <w:p/>
     <w:p>
-      <w:r>
+      <w:pPr>
+        <w:rPr>
+          <w:b/>
+          <w:bCs/>
+          <w:sz w:val="24"/>
+          <w:szCs w:val="24"/>
+        </w:rPr>
+      </w:pPr>
+      <w:r>
+        <w:rPr>
+          <w:b/>
+          <w:bCs/>
+          <w:sz w:val="24"/>
+          <w:szCs w:val="24"/>
+        </w:rPr>
         <w:lastRenderedPageBreak/>
-        <w:t xml:space="preserve">1. </w:t>
-      </w:r>
-      <w:r>
-        <w:t>Domain Driven Design</w:t>
-      </w:r>
-    </w:p>
-    <w:p>
-      <w:r>
-        <w:t xml:space="preserve">2. </w:t>
-      </w:r>
-      <w:r>
+        <w:t>1. Domain Driven Design</w:t>
+      </w:r>
+    </w:p>
+    <w:p>
+      <w:pPr>
+        <w:rPr>
+          <w:b/>
+          <w:bCs/>
+          <w:sz w:val="24"/>
+          <w:szCs w:val="24"/>
+        </w:rPr>
+      </w:pPr>
+      <w:r>
+        <w:rPr>
+          <w:b/>
+          <w:bCs/>
+          <w:sz w:val="24"/>
+          <w:szCs w:val="24"/>
+        </w:rPr>
+        <w:t>2. Clean Architecture</w:t>
+      </w:r>
+    </w:p>
+    <w:p>
+      <w:pPr>
+        <w:rPr>
+          <w:b/>
+          <w:bCs/>
+        </w:rPr>
+      </w:pPr>
+      <w:r>
+        <w:rPr>
+          <w:b/>
+          <w:bCs/>
+        </w:rPr>
+        <w:t>Schichten der Anwendung</w:t>
+      </w:r>
+    </w:p>
+    <w:p>
+      <w:r>
+        <w:t>Die Anwendung ist in folgende Schichten unterteilt:</w:t>
+      </w:r>
+    </w:p>
+    <w:p>
+      <w:pPr>
+        <w:rPr>
+          <w:b/>
+          <w:bCs/>
+        </w:rPr>
+      </w:pPr>
+      <w:r>
+        <w:rPr>
+          <w:b/>
+          <w:bCs/>
+        </w:rPr>
+        <w:t xml:space="preserve">1. 0-Plugins </w:t>
+      </w:r>
+    </w:p>
+    <w:p>
+      <w:pPr>
+        <w:numPr>
+          <w:ilvl w:val="0"/>
+          <w:numId w:val="2"/>
+        </w:numPr>
+      </w:pPr>
+      <w:r>
+        <w:t>Enthält die Hauptanwendung EcommerceShopApplication.java, die als Einstiegspunkt dient</w:t>
+      </w:r>
+    </w:p>
+    <w:p>
+      <w:pPr>
+        <w:rPr>
+          <w:b/>
+          <w:bCs/>
+        </w:rPr>
+      </w:pPr>
+      <w:r>
+        <w:rPr>
+          <w:b/>
+          <w:bCs/>
+        </w:rPr>
+        <w:t xml:space="preserve">2. 1-Adapters </w:t>
+      </w:r>
+    </w:p>
+    <w:p>
+      <w:pPr>
+        <w:numPr>
+          <w:ilvl w:val="0"/>
+          <w:numId w:val="3"/>
+        </w:numPr>
+      </w:pPr>
+      <w:r>
+        <w:t xml:space="preserve">Enthält die Controller, welche HTTP-Anfragen entgegennehmen und an die </w:t>
+      </w:r>
+      <w:proofErr w:type="spellStart"/>
+      <w:r>
+        <w:t>Application</w:t>
+      </w:r>
+      <w:proofErr w:type="spellEnd"/>
+      <w:r>
+        <w:t>-Schicht weiterleiten</w:t>
+      </w:r>
+    </w:p>
+    <w:p>
+      <w:pPr>
+        <w:numPr>
+          <w:ilvl w:val="0"/>
+          <w:numId w:val="3"/>
+        </w:numPr>
+      </w:pPr>
+      <w:r>
+        <w:t>Beispiel: AuthController.java, ProductController.java für API-Endpunkte</w:t>
+      </w:r>
+    </w:p>
+    <w:p>
+      <w:pPr>
+        <w:numPr>
+          <w:ilvl w:val="0"/>
+          <w:numId w:val="3"/>
+        </w:numPr>
+      </w:pPr>
+      <w:r>
+        <w:t>Implementiert Sicherheitsaspekte (z. B. JwtFilter.java zur JWT-Authentifizierung)</w:t>
+      </w:r>
+    </w:p>
+    <w:p>
+      <w:pPr>
+        <w:numPr>
+          <w:ilvl w:val="0"/>
+          <w:numId w:val="3"/>
+        </w:numPr>
+      </w:pPr>
+      <w:r>
+        <w:t>Brücke zwischen der Anwendung und externen Systemen (API, Datenbanken, UI)</w:t>
+      </w:r>
+    </w:p>
+    <w:p>
+      <w:pPr>
+        <w:rPr>
+          <w:b/>
+          <w:bCs/>
+        </w:rPr>
+      </w:pPr>
+      <w:r>
+        <w:rPr>
+          <w:b/>
+          <w:bCs/>
+        </w:rPr>
+        <w:t xml:space="preserve">3. 2-Application </w:t>
+      </w:r>
+    </w:p>
+    <w:p>
+      <w:pPr>
+        <w:numPr>
+          <w:ilvl w:val="0"/>
+          <w:numId w:val="4"/>
+        </w:numPr>
+      </w:pPr>
+      <w:r>
+        <w:t>Enthält die Geschäftslogik in Form von Use Cases</w:t>
+      </w:r>
+    </w:p>
+    <w:p>
+      <w:pPr>
+        <w:numPr>
+          <w:ilvl w:val="0"/>
+          <w:numId w:val="4"/>
+        </w:numPr>
+      </w:pPr>
+      <w:r>
+        <w:t>Beispiel: RegisterUserUseCase.java, LoginUseCase.java</w:t>
+      </w:r>
+    </w:p>
+    <w:p>
+      <w:pPr>
+        <w:numPr>
+          <w:ilvl w:val="0"/>
+          <w:numId w:val="4"/>
+        </w:numPr>
+      </w:pPr>
+      <w:r>
+        <w:t>Diese Schicht koordiniert die Geschäftsprozesse und ruft Methoden aus der Domain-Schicht auf</w:t>
+      </w:r>
+    </w:p>
+    <w:p>
+      <w:pPr>
+        <w:numPr>
+          <w:ilvl w:val="0"/>
+          <w:numId w:val="4"/>
+        </w:numPr>
+      </w:pPr>
+      <w:r>
+        <w:t xml:space="preserve">Unabhängig von Infrastruktur und Datenbank </w:t>
+      </w:r>
+    </w:p>
+    <w:p>
+      <w:pPr>
+        <w:rPr>
+          <w:b/>
+          <w:bCs/>
+        </w:rPr>
+      </w:pPr>
+      <w:r>
+        <w:rPr>
+          <w:b/>
+          <w:bCs/>
+        </w:rPr>
+        <w:t xml:space="preserve">4. 3-Domain </w:t>
+      </w:r>
+    </w:p>
+    <w:p>
+      <w:pPr>
+        <w:numPr>
+          <w:ilvl w:val="0"/>
+          <w:numId w:val="5"/>
+        </w:numPr>
+      </w:pPr>
+      <w:r>
+        <w:t xml:space="preserve">Enthält die zentralen </w:t>
+      </w:r>
+      <w:proofErr w:type="spellStart"/>
+      <w:r>
+        <w:t>Entitie</w:t>
+      </w:r>
+      <w:r>
+        <w:t>s</w:t>
+      </w:r>
+      <w:proofErr w:type="spellEnd"/>
+      <w:r>
+        <w:t xml:space="preserve"> wie User, </w:t>
+      </w:r>
+      <w:proofErr w:type="spellStart"/>
+      <w:r>
+        <w:t>Product</w:t>
+      </w:r>
+      <w:proofErr w:type="spellEnd"/>
+      <w:r>
+        <w:t>, Order</w:t>
+      </w:r>
+    </w:p>
+    <w:p>
+      <w:pPr>
+        <w:numPr>
+          <w:ilvl w:val="0"/>
+          <w:numId w:val="5"/>
+        </w:numPr>
+      </w:pPr>
+      <w:r>
+        <w:t xml:space="preserve">Definiert Interfaces für die </w:t>
+      </w:r>
+      <w:proofErr w:type="spellStart"/>
+      <w:r>
+        <w:t>Repositories</w:t>
+      </w:r>
+      <w:proofErr w:type="spellEnd"/>
+      <w:r>
+        <w:t xml:space="preserve"> (z. B. UserRepository.java), ohne eine spezifische Datenbank zu erzwingen</w:t>
+      </w:r>
+    </w:p>
+    <w:p>
+      <w:pPr>
+        <w:numPr>
+          <w:ilvl w:val="0"/>
+          <w:numId w:val="5"/>
+        </w:numPr>
+      </w:pPr>
+      <w:r>
+        <w:t xml:space="preserve">Hier werden auch </w:t>
+      </w:r>
+      <w:proofErr w:type="spellStart"/>
+      <w:r>
+        <w:t>Exceptions</w:t>
+      </w:r>
+      <w:proofErr w:type="spellEnd"/>
+      <w:r>
+        <w:t xml:space="preserve"> definiert (z. B. InvalidCredentialsException.java)</w:t>
+      </w:r>
+    </w:p>
+    <w:p>
+      <w:pPr>
+        <w:rPr>
+          <w:b/>
+          <w:bCs/>
+        </w:rPr>
+      </w:pPr>
+      <w:r>
+        <w:rPr>
+          <w:b/>
+          <w:bCs/>
+        </w:rPr>
+        <w:t xml:space="preserve">5. 4-AbstractionCode </w:t>
+      </w:r>
+    </w:p>
+    <w:p>
+      <w:pPr>
+        <w:numPr>
+          <w:ilvl w:val="0"/>
+          <w:numId w:val="6"/>
+        </w:numPr>
+      </w:pPr>
+      <w:r>
+        <w:t>Dient als Helper-Schicht mit generischen Komponenten.</w:t>
+      </w:r>
+    </w:p>
+    <w:p/>
+    <w:p>
+      <w:pPr>
+        <w:rPr>
+          <w:b/>
+          <w:bCs/>
+        </w:rPr>
+      </w:pPr>
+      <w:r>
+        <w:rPr>
+          <w:b/>
+          <w:bCs/>
+        </w:rPr>
         <w:t>Clean Architecture</w:t>
       </w:r>
     </w:p>
     <w:p>
-      <w:r>
+      <w:pPr>
+        <w:numPr>
+          <w:ilvl w:val="0"/>
+          <w:numId w:val="5"/>
+        </w:numPr>
+      </w:pPr>
+      <w:r>
+        <w:t>Klare Trennung der Verantwortlichkeiten:</w:t>
+      </w:r>
+      <w:r>
+        <w:t xml:space="preserve"> Jede Schicht hat eine spezifische Aufgabe. </w:t>
+      </w:r>
+    </w:p>
+    <w:p>
+      <w:pPr>
+        <w:numPr>
+          <w:ilvl w:val="0"/>
+          <w:numId w:val="5"/>
+        </w:numPr>
+      </w:pPr>
+      <w:r>
+        <w:t xml:space="preserve">Getrennte </w:t>
+      </w:r>
+      <w:proofErr w:type="spellStart"/>
+      <w:r>
+        <w:t>Abhänigkeiten</w:t>
+      </w:r>
+      <w:proofErr w:type="spellEnd"/>
+    </w:p>
+    <w:p>
+      <w:pPr>
+        <w:numPr>
+          <w:ilvl w:val="0"/>
+          <w:numId w:val="5"/>
+        </w:numPr>
+      </w:pPr>
+      <w:r>
+        <w:t>Leichte Testbarkeit:</w:t>
+      </w:r>
+      <w:r>
+        <w:t xml:space="preserve"> Die Business-Logik kann isoliert getestet werden.</w:t>
+      </w:r>
+    </w:p>
+    <w:p>
+      <w:pPr>
+        <w:numPr>
+          <w:ilvl w:val="0"/>
+          <w:numId w:val="5"/>
+        </w:numPr>
+      </w:pPr>
+      <w:r>
+        <w:t>Erweiterbarkeit</w:t>
+      </w:r>
+    </w:p>
+    <w:p>
+      <w:pPr>
+        <w:numPr>
+          <w:ilvl w:val="0"/>
+          <w:numId w:val="5"/>
+        </w:numPr>
+      </w:pPr>
+      <w:r>
+        <w:t>Bessere Wartbarkeit</w:t>
+      </w:r>
+    </w:p>
+    <w:p>
+      <w:pPr>
+        <w:pStyle w:val="StandardWeb"/>
+      </w:pPr>
+    </w:p>
+    <w:p>
+      <w:pPr>
+        <w:rPr>
+          <w:b/>
+          <w:bCs/>
+          <w:sz w:val="24"/>
+          <w:szCs w:val="24"/>
+        </w:rPr>
+      </w:pPr>
+      <w:r>
+        <w:rPr>
+          <w:b/>
+          <w:bCs/>
+          <w:sz w:val="24"/>
+          <w:szCs w:val="24"/>
+        </w:rPr>
         <w:t xml:space="preserve">3. </w:t>
       </w:r>
-      <w:r>
-        <w:t>Programming Principles</w:t>
-      </w:r>
-    </w:p>
-    <w:p>
-      <w:r>
-        <w:t xml:space="preserve">4. </w:t>
-      </w:r>
-      <w:r>
-        <w:t>Unit Tests</w:t>
-      </w:r>
-    </w:p>
-    <w:p>
-      <w:r>
+      <w:proofErr w:type="spellStart"/>
+      <w:r>
+        <w:rPr>
+          <w:b/>
+          <w:bCs/>
+          <w:sz w:val="24"/>
+          <w:szCs w:val="24"/>
+        </w:rPr>
+        <w:t>Programming</w:t>
+      </w:r>
+      <w:proofErr w:type="spellEnd"/>
+      <w:r>
+        <w:rPr>
+          <w:b/>
+          <w:bCs/>
+          <w:sz w:val="24"/>
+          <w:szCs w:val="24"/>
+        </w:rPr>
+        <w:t xml:space="preserve"> </w:t>
+      </w:r>
+      <w:proofErr w:type="spellStart"/>
+      <w:r>
+        <w:rPr>
+          <w:b/>
+          <w:bCs/>
+          <w:sz w:val="24"/>
+          <w:szCs w:val="24"/>
+        </w:rPr>
+        <w:t>Principles</w:t>
+      </w:r>
+      <w:proofErr w:type="spellEnd"/>
+    </w:p>
+    <w:p>
+      <w:pPr>
+        <w:rPr>
+          <w:b/>
+          <w:bCs/>
+          <w:sz w:val="24"/>
+          <w:szCs w:val="24"/>
+        </w:rPr>
+      </w:pPr>
+      <w:r>
+        <w:rPr>
+          <w:b/>
+          <w:bCs/>
+          <w:sz w:val="24"/>
+          <w:szCs w:val="24"/>
+        </w:rPr>
+        <w:t>4. Unit Tests</w:t>
+      </w:r>
+    </w:p>
+    <w:p>
+      <w:pPr>
+        <w:rPr>
+          <w:b/>
+          <w:bCs/>
+          <w:sz w:val="24"/>
+          <w:szCs w:val="24"/>
+        </w:rPr>
+      </w:pPr>
+      <w:r>
+        <w:rPr>
+          <w:b/>
+          <w:bCs/>
+          <w:sz w:val="24"/>
+          <w:szCs w:val="24"/>
+        </w:rPr>
         <w:t xml:space="preserve">5. </w:t>
       </w:r>
-      <w:r>
+      <w:proofErr w:type="spellStart"/>
+      <w:r>
+        <w:rPr>
+          <w:b/>
+          <w:bCs/>
+          <w:sz w:val="24"/>
+          <w:szCs w:val="24"/>
+        </w:rPr>
         <w:t>Refactoring</w:t>
       </w:r>
-    </w:p>
-    <w:p>
-      <w:r>
-        <w:t xml:space="preserve">6. </w:t>
-      </w:r>
-      <w:r>
-        <w:t>Entwurfsmuster</w:t>
+      <w:proofErr w:type="spellEnd"/>
+    </w:p>
+    <w:p>
+      <w:pPr>
+        <w:rPr>
+          <w:b/>
+          <w:bCs/>
+          <w:sz w:val="24"/>
+          <w:szCs w:val="24"/>
+        </w:rPr>
+      </w:pPr>
+      <w:r>
+        <w:rPr>
+          <w:b/>
+          <w:bCs/>
+          <w:sz w:val="24"/>
+          <w:szCs w:val="24"/>
+        </w:rPr>
+        <w:t>6. Entwurfsmuster</w:t>
       </w:r>
     </w:p>
     <w:sectPr>
@@ -167,6 +655,977 @@
 <file path=word/numbering.xml><?xml version="1.0" encoding="utf-8"?>
 <w:numbering xmlns:wpc="http://schemas.microsoft.com/office/word/2010/wordprocessingCanvas" xmlns:cx="http://schemas.microsoft.com/office/drawing/2014/chartex" xmlns:cx1="http://schemas.microsoft.com/office/drawing/2015/9/8/chartex" xmlns:cx2="http://schemas.microsoft.com/office/drawing/2015/10/21/chartex" xmlns:cx3="http://schemas.microsoft.com/office/drawing/2016/5/9/chartex" xmlns:cx4="http://schemas.microsoft.com/office/drawing/2016/5/10/chartex" xmlns:cx5="http://schemas.microsoft.com/office/drawing/2016/5/11/chartex" xmlns:cx6="http://schemas.microsoft.com/office/drawing/2016/5/12/chartex" xmlns:cx7="http://schemas.microsoft.com/office/drawing/2016/5/13/chartex" xmlns:cx8="http://schemas.microsoft.com/office/drawing/2016/5/14/chartex" xmlns:mc="http://schemas.openxmlformats.org/markup-compatibility/2006" xmlns:aink="http://schemas.microsoft.com/office/drawing/2016/ink" xmlns:am3d="http://schemas.microsoft.com/office/drawing/2017/model3d" xmlns:o="urn:schemas-microsoft-com:office:office" xmlns:oel="http://schemas.microsoft.com/office/2019/extlst" xmlns:r="http://schemas.openxmlformats.org/officeDocument/2006/relationships" xmlns:m="http://schemas.openxmlformats.org/officeDocument/2006/math" xmlns:v="urn:schemas-microsoft-com:vml" xmlns:wp14="http://schemas.microsoft.com/office/word/2010/wordprocessingDrawing" xmlns:wp="http://schemas.openxmlformats.org/drawingml/2006/wordprocessingDrawing" xmlns:w10="urn:schemas-microsoft-com:office:word" xmlns:w="http://schemas.openxmlformats.org/wordprocessingml/2006/main" xmlns:w14="http://schemas.microsoft.com/office/word/2010/wordml" xmlns:w15="http://schemas.microsoft.com/office/word/2012/wordml" xmlns:w16cex="http://schemas.microsoft.com/office/word/2018/wordml/cex" xmlns:w16cid="http://schemas.microsoft.com/office/word/2016/wordml/cid" xmlns:w16="http://schemas.microsoft.com/office/word/2018/wordml" xmlns:w16du="http://schemas.microsoft.com/office/word/2023/wordml/word16du" xmlns:w16sdtdh="http://schemas.microsoft.com/office/word/2020/wordml/sdtdatahash" xmlns:w16sdtfl="http://schemas.microsoft.com/office/word/2024/wordml/sdtformatlock" xmlns:w16se="http://schemas.microsoft.com/office/word/2015/wordml/symex" xmlns:wpg="http://schemas.microsoft.com/office/word/2010/wordprocessingGroup" xmlns:wpi="http://schemas.microsoft.com/office/word/2010/wordprocessingInk" xmlns:wne="http://schemas.microsoft.com/office/word/2006/wordml" xmlns:wps="http://schemas.microsoft.com/office/word/2010/wordprocessingShape" mc:Ignorable="w14 w15 w16se w16cid w16 w16cex w16sdtdh w16sdtfl w16du wp14">
   <w:abstractNum w:abstractNumId="0" w15:restartNumberingAfterBreak="0">
+    <w:nsid w:val="06052283"/>
+    <w:multiLevelType w:val="hybridMultilevel"/>
+    <w:tmpl w:val="597A269C"/>
+    <w:lvl w:ilvl="0" w:tplc="04070001">
+      <w:start w:val="1"/>
+      <w:numFmt w:val="bullet"/>
+      <w:lvlText w:val=""/>
+      <w:lvlJc w:val="left"/>
+      <w:pPr>
+        <w:ind w:left="720" w:hanging="360"/>
+      </w:pPr>
+      <w:rPr>
+        <w:rFonts w:ascii="Symbol" w:hAnsi="Symbol" w:hint="default"/>
+      </w:rPr>
+    </w:lvl>
+    <w:lvl w:ilvl="1" w:tplc="04070003" w:tentative="1">
+      <w:start w:val="1"/>
+      <w:numFmt w:val="bullet"/>
+      <w:lvlText w:val="o"/>
+      <w:lvlJc w:val="left"/>
+      <w:pPr>
+        <w:ind w:left="1440" w:hanging="360"/>
+      </w:pPr>
+      <w:rPr>
+        <w:rFonts w:ascii="Courier New" w:hAnsi="Courier New" w:cs="Courier New" w:hint="default"/>
+      </w:rPr>
+    </w:lvl>
+    <w:lvl w:ilvl="2" w:tplc="04070005" w:tentative="1">
+      <w:start w:val="1"/>
+      <w:numFmt w:val="bullet"/>
+      <w:lvlText w:val=""/>
+      <w:lvlJc w:val="left"/>
+      <w:pPr>
+        <w:ind w:left="2160" w:hanging="360"/>
+      </w:pPr>
+      <w:rPr>
+        <w:rFonts w:ascii="Wingdings" w:hAnsi="Wingdings" w:hint="default"/>
+      </w:rPr>
+    </w:lvl>
+    <w:lvl w:ilvl="3" w:tplc="04070001" w:tentative="1">
+      <w:start w:val="1"/>
+      <w:numFmt w:val="bullet"/>
+      <w:lvlText w:val=""/>
+      <w:lvlJc w:val="left"/>
+      <w:pPr>
+        <w:ind w:left="2880" w:hanging="360"/>
+      </w:pPr>
+      <w:rPr>
+        <w:rFonts w:ascii="Symbol" w:hAnsi="Symbol" w:hint="default"/>
+      </w:rPr>
+    </w:lvl>
+    <w:lvl w:ilvl="4" w:tplc="04070003" w:tentative="1">
+      <w:start w:val="1"/>
+      <w:numFmt w:val="bullet"/>
+      <w:lvlText w:val="o"/>
+      <w:lvlJc w:val="left"/>
+      <w:pPr>
+        <w:ind w:left="3600" w:hanging="360"/>
+      </w:pPr>
+      <w:rPr>
+        <w:rFonts w:ascii="Courier New" w:hAnsi="Courier New" w:cs="Courier New" w:hint="default"/>
+      </w:rPr>
+    </w:lvl>
+    <w:lvl w:ilvl="5" w:tplc="04070005" w:tentative="1">
+      <w:start w:val="1"/>
+      <w:numFmt w:val="bullet"/>
+      <w:lvlText w:val=""/>
+      <w:lvlJc w:val="left"/>
+      <w:pPr>
+        <w:ind w:left="4320" w:hanging="360"/>
+      </w:pPr>
+      <w:rPr>
+        <w:rFonts w:ascii="Wingdings" w:hAnsi="Wingdings" w:hint="default"/>
+      </w:rPr>
+    </w:lvl>
+    <w:lvl w:ilvl="6" w:tplc="04070001" w:tentative="1">
+      <w:start w:val="1"/>
+      <w:numFmt w:val="bullet"/>
+      <w:lvlText w:val=""/>
+      <w:lvlJc w:val="left"/>
+      <w:pPr>
+        <w:ind w:left="5040" w:hanging="360"/>
+      </w:pPr>
+      <w:rPr>
+        <w:rFonts w:ascii="Symbol" w:hAnsi="Symbol" w:hint="default"/>
+      </w:rPr>
+    </w:lvl>
+    <w:lvl w:ilvl="7" w:tplc="04070003" w:tentative="1">
+      <w:start w:val="1"/>
+      <w:numFmt w:val="bullet"/>
+      <w:lvlText w:val="o"/>
+      <w:lvlJc w:val="left"/>
+      <w:pPr>
+        <w:ind w:left="5760" w:hanging="360"/>
+      </w:pPr>
+      <w:rPr>
+        <w:rFonts w:ascii="Courier New" w:hAnsi="Courier New" w:cs="Courier New" w:hint="default"/>
+      </w:rPr>
+    </w:lvl>
+    <w:lvl w:ilvl="8" w:tplc="04070005" w:tentative="1">
+      <w:start w:val="1"/>
+      <w:numFmt w:val="bullet"/>
+      <w:lvlText w:val=""/>
+      <w:lvlJc w:val="left"/>
+      <w:pPr>
+        <w:ind w:left="6480" w:hanging="360"/>
+      </w:pPr>
+      <w:rPr>
+        <w:rFonts w:ascii="Wingdings" w:hAnsi="Wingdings" w:hint="default"/>
+      </w:rPr>
+    </w:lvl>
+  </w:abstractNum>
+  <w:abstractNum w:abstractNumId="1" w15:restartNumberingAfterBreak="0">
+    <w:nsid w:val="27A0507E"/>
+    <w:multiLevelType w:val="multilevel"/>
+    <w:tmpl w:val="7738241E"/>
+    <w:lvl w:ilvl="0">
+      <w:start w:val="1"/>
+      <w:numFmt w:val="bullet"/>
+      <w:lvlText w:val=""/>
+      <w:lvlJc w:val="left"/>
+      <w:pPr>
+        <w:tabs>
+          <w:tab w:val="num" w:pos="720"/>
+        </w:tabs>
+        <w:ind w:left="720" w:hanging="360"/>
+      </w:pPr>
+      <w:rPr>
+        <w:rFonts w:ascii="Symbol" w:hAnsi="Symbol" w:hint="default"/>
+        <w:sz w:val="20"/>
+      </w:rPr>
+    </w:lvl>
+    <w:lvl w:ilvl="1" w:tentative="1">
+      <w:start w:val="1"/>
+      <w:numFmt w:val="bullet"/>
+      <w:lvlText w:val="o"/>
+      <w:lvlJc w:val="left"/>
+      <w:pPr>
+        <w:tabs>
+          <w:tab w:val="num" w:pos="1440"/>
+        </w:tabs>
+        <w:ind w:left="1440" w:hanging="360"/>
+      </w:pPr>
+      <w:rPr>
+        <w:rFonts w:ascii="Courier New" w:hAnsi="Courier New" w:hint="default"/>
+        <w:sz w:val="20"/>
+      </w:rPr>
+    </w:lvl>
+    <w:lvl w:ilvl="2" w:tentative="1">
+      <w:start w:val="1"/>
+      <w:numFmt w:val="bullet"/>
+      <w:lvlText w:val=""/>
+      <w:lvlJc w:val="left"/>
+      <w:pPr>
+        <w:tabs>
+          <w:tab w:val="num" w:pos="2160"/>
+        </w:tabs>
+        <w:ind w:left="2160" w:hanging="360"/>
+      </w:pPr>
+      <w:rPr>
+        <w:rFonts w:ascii="Wingdings" w:hAnsi="Wingdings" w:hint="default"/>
+        <w:sz w:val="20"/>
+      </w:rPr>
+    </w:lvl>
+    <w:lvl w:ilvl="3" w:tentative="1">
+      <w:start w:val="1"/>
+      <w:numFmt w:val="bullet"/>
+      <w:lvlText w:val=""/>
+      <w:lvlJc w:val="left"/>
+      <w:pPr>
+        <w:tabs>
+          <w:tab w:val="num" w:pos="2880"/>
+        </w:tabs>
+        <w:ind w:left="2880" w:hanging="360"/>
+      </w:pPr>
+      <w:rPr>
+        <w:rFonts w:ascii="Wingdings" w:hAnsi="Wingdings" w:hint="default"/>
+        <w:sz w:val="20"/>
+      </w:rPr>
+    </w:lvl>
+    <w:lvl w:ilvl="4" w:tentative="1">
+      <w:start w:val="1"/>
+      <w:numFmt w:val="bullet"/>
+      <w:lvlText w:val=""/>
+      <w:lvlJc w:val="left"/>
+      <w:pPr>
+        <w:tabs>
+          <w:tab w:val="num" w:pos="3600"/>
+        </w:tabs>
+        <w:ind w:left="3600" w:hanging="360"/>
+      </w:pPr>
+      <w:rPr>
+        <w:rFonts w:ascii="Wingdings" w:hAnsi="Wingdings" w:hint="default"/>
+        <w:sz w:val="20"/>
+      </w:rPr>
+    </w:lvl>
+    <w:lvl w:ilvl="5" w:tentative="1">
+      <w:start w:val="1"/>
+      <w:numFmt w:val="bullet"/>
+      <w:lvlText w:val=""/>
+      <w:lvlJc w:val="left"/>
+      <w:pPr>
+        <w:tabs>
+          <w:tab w:val="num" w:pos="4320"/>
+        </w:tabs>
+        <w:ind w:left="4320" w:hanging="360"/>
+      </w:pPr>
+      <w:rPr>
+        <w:rFonts w:ascii="Wingdings" w:hAnsi="Wingdings" w:hint="default"/>
+        <w:sz w:val="20"/>
+      </w:rPr>
+    </w:lvl>
+    <w:lvl w:ilvl="6" w:tentative="1">
+      <w:start w:val="1"/>
+      <w:numFmt w:val="bullet"/>
+      <w:lvlText w:val=""/>
+      <w:lvlJc w:val="left"/>
+      <w:pPr>
+        <w:tabs>
+          <w:tab w:val="num" w:pos="5040"/>
+        </w:tabs>
+        <w:ind w:left="5040" w:hanging="360"/>
+      </w:pPr>
+      <w:rPr>
+        <w:rFonts w:ascii="Wingdings" w:hAnsi="Wingdings" w:hint="default"/>
+        <w:sz w:val="20"/>
+      </w:rPr>
+    </w:lvl>
+    <w:lvl w:ilvl="7" w:tentative="1">
+      <w:start w:val="1"/>
+      <w:numFmt w:val="bullet"/>
+      <w:lvlText w:val=""/>
+      <w:lvlJc w:val="left"/>
+      <w:pPr>
+        <w:tabs>
+          <w:tab w:val="num" w:pos="5760"/>
+        </w:tabs>
+        <w:ind w:left="5760" w:hanging="360"/>
+      </w:pPr>
+      <w:rPr>
+        <w:rFonts w:ascii="Wingdings" w:hAnsi="Wingdings" w:hint="default"/>
+        <w:sz w:val="20"/>
+      </w:rPr>
+    </w:lvl>
+    <w:lvl w:ilvl="8" w:tentative="1">
+      <w:start w:val="1"/>
+      <w:numFmt w:val="bullet"/>
+      <w:lvlText w:val=""/>
+      <w:lvlJc w:val="left"/>
+      <w:pPr>
+        <w:tabs>
+          <w:tab w:val="num" w:pos="6480"/>
+        </w:tabs>
+        <w:ind w:left="6480" w:hanging="360"/>
+      </w:pPr>
+      <w:rPr>
+        <w:rFonts w:ascii="Wingdings" w:hAnsi="Wingdings" w:hint="default"/>
+        <w:sz w:val="20"/>
+      </w:rPr>
+    </w:lvl>
+  </w:abstractNum>
+  <w:abstractNum w:abstractNumId="2" w15:restartNumberingAfterBreak="0">
+    <w:nsid w:val="36C305B5"/>
+    <w:multiLevelType w:val="multilevel"/>
+    <w:tmpl w:val="352EA67C"/>
+    <w:lvl w:ilvl="0">
+      <w:start w:val="1"/>
+      <w:numFmt w:val="bullet"/>
+      <w:lvlText w:val=""/>
+      <w:lvlJc w:val="left"/>
+      <w:pPr>
+        <w:tabs>
+          <w:tab w:val="num" w:pos="720"/>
+        </w:tabs>
+        <w:ind w:left="720" w:hanging="360"/>
+      </w:pPr>
+      <w:rPr>
+        <w:rFonts w:ascii="Symbol" w:hAnsi="Symbol" w:hint="default"/>
+        <w:sz w:val="20"/>
+      </w:rPr>
+    </w:lvl>
+    <w:lvl w:ilvl="1" w:tentative="1">
+      <w:start w:val="1"/>
+      <w:numFmt w:val="bullet"/>
+      <w:lvlText w:val="o"/>
+      <w:lvlJc w:val="left"/>
+      <w:pPr>
+        <w:tabs>
+          <w:tab w:val="num" w:pos="1440"/>
+        </w:tabs>
+        <w:ind w:left="1440" w:hanging="360"/>
+      </w:pPr>
+      <w:rPr>
+        <w:rFonts w:ascii="Courier New" w:hAnsi="Courier New" w:hint="default"/>
+        <w:sz w:val="20"/>
+      </w:rPr>
+    </w:lvl>
+    <w:lvl w:ilvl="2" w:tentative="1">
+      <w:start w:val="1"/>
+      <w:numFmt w:val="bullet"/>
+      <w:lvlText w:val=""/>
+      <w:lvlJc w:val="left"/>
+      <w:pPr>
+        <w:tabs>
+          <w:tab w:val="num" w:pos="2160"/>
+        </w:tabs>
+        <w:ind w:left="2160" w:hanging="360"/>
+      </w:pPr>
+      <w:rPr>
+        <w:rFonts w:ascii="Wingdings" w:hAnsi="Wingdings" w:hint="default"/>
+        <w:sz w:val="20"/>
+      </w:rPr>
+    </w:lvl>
+    <w:lvl w:ilvl="3" w:tentative="1">
+      <w:start w:val="1"/>
+      <w:numFmt w:val="bullet"/>
+      <w:lvlText w:val=""/>
+      <w:lvlJc w:val="left"/>
+      <w:pPr>
+        <w:tabs>
+          <w:tab w:val="num" w:pos="2880"/>
+        </w:tabs>
+        <w:ind w:left="2880" w:hanging="360"/>
+      </w:pPr>
+      <w:rPr>
+        <w:rFonts w:ascii="Wingdings" w:hAnsi="Wingdings" w:hint="default"/>
+        <w:sz w:val="20"/>
+      </w:rPr>
+    </w:lvl>
+    <w:lvl w:ilvl="4" w:tentative="1">
+      <w:start w:val="1"/>
+      <w:numFmt w:val="bullet"/>
+      <w:lvlText w:val=""/>
+      <w:lvlJc w:val="left"/>
+      <w:pPr>
+        <w:tabs>
+          <w:tab w:val="num" w:pos="3600"/>
+        </w:tabs>
+        <w:ind w:left="3600" w:hanging="360"/>
+      </w:pPr>
+      <w:rPr>
+        <w:rFonts w:ascii="Wingdings" w:hAnsi="Wingdings" w:hint="default"/>
+        <w:sz w:val="20"/>
+      </w:rPr>
+    </w:lvl>
+    <w:lvl w:ilvl="5" w:tentative="1">
+      <w:start w:val="1"/>
+      <w:numFmt w:val="bullet"/>
+      <w:lvlText w:val=""/>
+      <w:lvlJc w:val="left"/>
+      <w:pPr>
+        <w:tabs>
+          <w:tab w:val="num" w:pos="4320"/>
+        </w:tabs>
+        <w:ind w:left="4320" w:hanging="360"/>
+      </w:pPr>
+      <w:rPr>
+        <w:rFonts w:ascii="Wingdings" w:hAnsi="Wingdings" w:hint="default"/>
+        <w:sz w:val="20"/>
+      </w:rPr>
+    </w:lvl>
+    <w:lvl w:ilvl="6" w:tentative="1">
+      <w:start w:val="1"/>
+      <w:numFmt w:val="bullet"/>
+      <w:lvlText w:val=""/>
+      <w:lvlJc w:val="left"/>
+      <w:pPr>
+        <w:tabs>
+          <w:tab w:val="num" w:pos="5040"/>
+        </w:tabs>
+        <w:ind w:left="5040" w:hanging="360"/>
+      </w:pPr>
+      <w:rPr>
+        <w:rFonts w:ascii="Wingdings" w:hAnsi="Wingdings" w:hint="default"/>
+        <w:sz w:val="20"/>
+      </w:rPr>
+    </w:lvl>
+    <w:lvl w:ilvl="7" w:tentative="1">
+      <w:start w:val="1"/>
+      <w:numFmt w:val="bullet"/>
+      <w:lvlText w:val=""/>
+      <w:lvlJc w:val="left"/>
+      <w:pPr>
+        <w:tabs>
+          <w:tab w:val="num" w:pos="5760"/>
+        </w:tabs>
+        <w:ind w:left="5760" w:hanging="360"/>
+      </w:pPr>
+      <w:rPr>
+        <w:rFonts w:ascii="Wingdings" w:hAnsi="Wingdings" w:hint="default"/>
+        <w:sz w:val="20"/>
+      </w:rPr>
+    </w:lvl>
+    <w:lvl w:ilvl="8" w:tentative="1">
+      <w:start w:val="1"/>
+      <w:numFmt w:val="bullet"/>
+      <w:lvlText w:val=""/>
+      <w:lvlJc w:val="left"/>
+      <w:pPr>
+        <w:tabs>
+          <w:tab w:val="num" w:pos="6480"/>
+        </w:tabs>
+        <w:ind w:left="6480" w:hanging="360"/>
+      </w:pPr>
+      <w:rPr>
+        <w:rFonts w:ascii="Wingdings" w:hAnsi="Wingdings" w:hint="default"/>
+        <w:sz w:val="20"/>
+      </w:rPr>
+    </w:lvl>
+  </w:abstractNum>
+  <w:abstractNum w:abstractNumId="3" w15:restartNumberingAfterBreak="0">
+    <w:nsid w:val="3F5E309F"/>
+    <w:multiLevelType w:val="multilevel"/>
+    <w:tmpl w:val="E4088294"/>
+    <w:lvl w:ilvl="0">
+      <w:start w:val="1"/>
+      <w:numFmt w:val="bullet"/>
+      <w:lvlText w:val=""/>
+      <w:lvlJc w:val="left"/>
+      <w:pPr>
+        <w:tabs>
+          <w:tab w:val="num" w:pos="720"/>
+        </w:tabs>
+        <w:ind w:left="720" w:hanging="360"/>
+      </w:pPr>
+      <w:rPr>
+        <w:rFonts w:ascii="Symbol" w:hAnsi="Symbol" w:hint="default"/>
+        <w:sz w:val="20"/>
+      </w:rPr>
+    </w:lvl>
+    <w:lvl w:ilvl="1" w:tentative="1">
+      <w:start w:val="1"/>
+      <w:numFmt w:val="bullet"/>
+      <w:lvlText w:val="o"/>
+      <w:lvlJc w:val="left"/>
+      <w:pPr>
+        <w:tabs>
+          <w:tab w:val="num" w:pos="1440"/>
+        </w:tabs>
+        <w:ind w:left="1440" w:hanging="360"/>
+      </w:pPr>
+      <w:rPr>
+        <w:rFonts w:ascii="Courier New" w:hAnsi="Courier New" w:hint="default"/>
+        <w:sz w:val="20"/>
+      </w:rPr>
+    </w:lvl>
+    <w:lvl w:ilvl="2" w:tentative="1">
+      <w:start w:val="1"/>
+      <w:numFmt w:val="bullet"/>
+      <w:lvlText w:val=""/>
+      <w:lvlJc w:val="left"/>
+      <w:pPr>
+        <w:tabs>
+          <w:tab w:val="num" w:pos="2160"/>
+        </w:tabs>
+        <w:ind w:left="2160" w:hanging="360"/>
+      </w:pPr>
+      <w:rPr>
+        <w:rFonts w:ascii="Wingdings" w:hAnsi="Wingdings" w:hint="default"/>
+        <w:sz w:val="20"/>
+      </w:rPr>
+    </w:lvl>
+    <w:lvl w:ilvl="3" w:tentative="1">
+      <w:start w:val="1"/>
+      <w:numFmt w:val="bullet"/>
+      <w:lvlText w:val=""/>
+      <w:lvlJc w:val="left"/>
+      <w:pPr>
+        <w:tabs>
+          <w:tab w:val="num" w:pos="2880"/>
+        </w:tabs>
+        <w:ind w:left="2880" w:hanging="360"/>
+      </w:pPr>
+      <w:rPr>
+        <w:rFonts w:ascii="Wingdings" w:hAnsi="Wingdings" w:hint="default"/>
+        <w:sz w:val="20"/>
+      </w:rPr>
+    </w:lvl>
+    <w:lvl w:ilvl="4" w:tentative="1">
+      <w:start w:val="1"/>
+      <w:numFmt w:val="bullet"/>
+      <w:lvlText w:val=""/>
+      <w:lvlJc w:val="left"/>
+      <w:pPr>
+        <w:tabs>
+          <w:tab w:val="num" w:pos="3600"/>
+        </w:tabs>
+        <w:ind w:left="3600" w:hanging="360"/>
+      </w:pPr>
+      <w:rPr>
+        <w:rFonts w:ascii="Wingdings" w:hAnsi="Wingdings" w:hint="default"/>
+        <w:sz w:val="20"/>
+      </w:rPr>
+    </w:lvl>
+    <w:lvl w:ilvl="5" w:tentative="1">
+      <w:start w:val="1"/>
+      <w:numFmt w:val="bullet"/>
+      <w:lvlText w:val=""/>
+      <w:lvlJc w:val="left"/>
+      <w:pPr>
+        <w:tabs>
+          <w:tab w:val="num" w:pos="4320"/>
+        </w:tabs>
+        <w:ind w:left="4320" w:hanging="360"/>
+      </w:pPr>
+      <w:rPr>
+        <w:rFonts w:ascii="Wingdings" w:hAnsi="Wingdings" w:hint="default"/>
+        <w:sz w:val="20"/>
+      </w:rPr>
+    </w:lvl>
+    <w:lvl w:ilvl="6" w:tentative="1">
+      <w:start w:val="1"/>
+      <w:numFmt w:val="bullet"/>
+      <w:lvlText w:val=""/>
+      <w:lvlJc w:val="left"/>
+      <w:pPr>
+        <w:tabs>
+          <w:tab w:val="num" w:pos="5040"/>
+        </w:tabs>
+        <w:ind w:left="5040" w:hanging="360"/>
+      </w:pPr>
+      <w:rPr>
+        <w:rFonts w:ascii="Wingdings" w:hAnsi="Wingdings" w:hint="default"/>
+        <w:sz w:val="20"/>
+      </w:rPr>
+    </w:lvl>
+    <w:lvl w:ilvl="7" w:tentative="1">
+      <w:start w:val="1"/>
+      <w:numFmt w:val="bullet"/>
+      <w:lvlText w:val=""/>
+      <w:lvlJc w:val="left"/>
+      <w:pPr>
+        <w:tabs>
+          <w:tab w:val="num" w:pos="5760"/>
+        </w:tabs>
+        <w:ind w:left="5760" w:hanging="360"/>
+      </w:pPr>
+      <w:rPr>
+        <w:rFonts w:ascii="Wingdings" w:hAnsi="Wingdings" w:hint="default"/>
+        <w:sz w:val="20"/>
+      </w:rPr>
+    </w:lvl>
+    <w:lvl w:ilvl="8" w:tentative="1">
+      <w:start w:val="1"/>
+      <w:numFmt w:val="bullet"/>
+      <w:lvlText w:val=""/>
+      <w:lvlJc w:val="left"/>
+      <w:pPr>
+        <w:tabs>
+          <w:tab w:val="num" w:pos="6480"/>
+        </w:tabs>
+        <w:ind w:left="6480" w:hanging="360"/>
+      </w:pPr>
+      <w:rPr>
+        <w:rFonts w:ascii="Wingdings" w:hAnsi="Wingdings" w:hint="default"/>
+        <w:sz w:val="20"/>
+      </w:rPr>
+    </w:lvl>
+  </w:abstractNum>
+  <w:abstractNum w:abstractNumId="4" w15:restartNumberingAfterBreak="0">
+    <w:nsid w:val="5C601307"/>
+    <w:multiLevelType w:val="multilevel"/>
+    <w:tmpl w:val="491AE998"/>
+    <w:lvl w:ilvl="0">
+      <w:start w:val="1"/>
+      <w:numFmt w:val="bullet"/>
+      <w:lvlText w:val=""/>
+      <w:lvlJc w:val="left"/>
+      <w:pPr>
+        <w:tabs>
+          <w:tab w:val="num" w:pos="720"/>
+        </w:tabs>
+        <w:ind w:left="720" w:hanging="360"/>
+      </w:pPr>
+      <w:rPr>
+        <w:rFonts w:ascii="Symbol" w:hAnsi="Symbol" w:hint="default"/>
+        <w:sz w:val="20"/>
+      </w:rPr>
+    </w:lvl>
+    <w:lvl w:ilvl="1" w:tentative="1">
+      <w:start w:val="1"/>
+      <w:numFmt w:val="bullet"/>
+      <w:lvlText w:val="o"/>
+      <w:lvlJc w:val="left"/>
+      <w:pPr>
+        <w:tabs>
+          <w:tab w:val="num" w:pos="1440"/>
+        </w:tabs>
+        <w:ind w:left="1440" w:hanging="360"/>
+      </w:pPr>
+      <w:rPr>
+        <w:rFonts w:ascii="Courier New" w:hAnsi="Courier New" w:hint="default"/>
+        <w:sz w:val="20"/>
+      </w:rPr>
+    </w:lvl>
+    <w:lvl w:ilvl="2" w:tentative="1">
+      <w:start w:val="1"/>
+      <w:numFmt w:val="bullet"/>
+      <w:lvlText w:val=""/>
+      <w:lvlJc w:val="left"/>
+      <w:pPr>
+        <w:tabs>
+          <w:tab w:val="num" w:pos="2160"/>
+        </w:tabs>
+        <w:ind w:left="2160" w:hanging="360"/>
+      </w:pPr>
+      <w:rPr>
+        <w:rFonts w:ascii="Wingdings" w:hAnsi="Wingdings" w:hint="default"/>
+        <w:sz w:val="20"/>
+      </w:rPr>
+    </w:lvl>
+    <w:lvl w:ilvl="3" w:tentative="1">
+      <w:start w:val="1"/>
+      <w:numFmt w:val="bullet"/>
+      <w:lvlText w:val=""/>
+      <w:lvlJc w:val="left"/>
+      <w:pPr>
+        <w:tabs>
+          <w:tab w:val="num" w:pos="2880"/>
+        </w:tabs>
+        <w:ind w:left="2880" w:hanging="360"/>
+      </w:pPr>
+      <w:rPr>
+        <w:rFonts w:ascii="Wingdings" w:hAnsi="Wingdings" w:hint="default"/>
+        <w:sz w:val="20"/>
+      </w:rPr>
+    </w:lvl>
+    <w:lvl w:ilvl="4" w:tentative="1">
+      <w:start w:val="1"/>
+      <w:numFmt w:val="bullet"/>
+      <w:lvlText w:val=""/>
+      <w:lvlJc w:val="left"/>
+      <w:pPr>
+        <w:tabs>
+          <w:tab w:val="num" w:pos="3600"/>
+        </w:tabs>
+        <w:ind w:left="3600" w:hanging="360"/>
+      </w:pPr>
+      <w:rPr>
+        <w:rFonts w:ascii="Wingdings" w:hAnsi="Wingdings" w:hint="default"/>
+        <w:sz w:val="20"/>
+      </w:rPr>
+    </w:lvl>
+    <w:lvl w:ilvl="5" w:tentative="1">
+      <w:start w:val="1"/>
+      <w:numFmt w:val="bullet"/>
+      <w:lvlText w:val=""/>
+      <w:lvlJc w:val="left"/>
+      <w:pPr>
+        <w:tabs>
+          <w:tab w:val="num" w:pos="4320"/>
+        </w:tabs>
+        <w:ind w:left="4320" w:hanging="360"/>
+      </w:pPr>
+      <w:rPr>
+        <w:rFonts w:ascii="Wingdings" w:hAnsi="Wingdings" w:hint="default"/>
+        <w:sz w:val="20"/>
+      </w:rPr>
+    </w:lvl>
+    <w:lvl w:ilvl="6" w:tentative="1">
+      <w:start w:val="1"/>
+      <w:numFmt w:val="bullet"/>
+      <w:lvlText w:val=""/>
+      <w:lvlJc w:val="left"/>
+      <w:pPr>
+        <w:tabs>
+          <w:tab w:val="num" w:pos="5040"/>
+        </w:tabs>
+        <w:ind w:left="5040" w:hanging="360"/>
+      </w:pPr>
+      <w:rPr>
+        <w:rFonts w:ascii="Wingdings" w:hAnsi="Wingdings" w:hint="default"/>
+        <w:sz w:val="20"/>
+      </w:rPr>
+    </w:lvl>
+    <w:lvl w:ilvl="7" w:tentative="1">
+      <w:start w:val="1"/>
+      <w:numFmt w:val="bullet"/>
+      <w:lvlText w:val=""/>
+      <w:lvlJc w:val="left"/>
+      <w:pPr>
+        <w:tabs>
+          <w:tab w:val="num" w:pos="5760"/>
+        </w:tabs>
+        <w:ind w:left="5760" w:hanging="360"/>
+      </w:pPr>
+      <w:rPr>
+        <w:rFonts w:ascii="Wingdings" w:hAnsi="Wingdings" w:hint="default"/>
+        <w:sz w:val="20"/>
+      </w:rPr>
+    </w:lvl>
+    <w:lvl w:ilvl="8" w:tentative="1">
+      <w:start w:val="1"/>
+      <w:numFmt w:val="bullet"/>
+      <w:lvlText w:val=""/>
+      <w:lvlJc w:val="left"/>
+      <w:pPr>
+        <w:tabs>
+          <w:tab w:val="num" w:pos="6480"/>
+        </w:tabs>
+        <w:ind w:left="6480" w:hanging="360"/>
+      </w:pPr>
+      <w:rPr>
+        <w:rFonts w:ascii="Wingdings" w:hAnsi="Wingdings" w:hint="default"/>
+        <w:sz w:val="20"/>
+      </w:rPr>
+    </w:lvl>
+  </w:abstractNum>
+  <w:abstractNum w:abstractNumId="5" w15:restartNumberingAfterBreak="0">
+    <w:nsid w:val="601C5D67"/>
+    <w:multiLevelType w:val="hybridMultilevel"/>
+    <w:tmpl w:val="06042794"/>
+    <w:lvl w:ilvl="0" w:tplc="04070001">
+      <w:start w:val="1"/>
+      <w:numFmt w:val="bullet"/>
+      <w:lvlText w:val=""/>
+      <w:lvlJc w:val="left"/>
+      <w:pPr>
+        <w:ind w:left="720" w:hanging="360"/>
+      </w:pPr>
+      <w:rPr>
+        <w:rFonts w:ascii="Symbol" w:hAnsi="Symbol" w:hint="default"/>
+      </w:rPr>
+    </w:lvl>
+    <w:lvl w:ilvl="1" w:tplc="04070003" w:tentative="1">
+      <w:start w:val="1"/>
+      <w:numFmt w:val="bullet"/>
+      <w:lvlText w:val="o"/>
+      <w:lvlJc w:val="left"/>
+      <w:pPr>
+        <w:ind w:left="1440" w:hanging="360"/>
+      </w:pPr>
+      <w:rPr>
+        <w:rFonts w:ascii="Courier New" w:hAnsi="Courier New" w:cs="Courier New" w:hint="default"/>
+      </w:rPr>
+    </w:lvl>
+    <w:lvl w:ilvl="2" w:tplc="04070005" w:tentative="1">
+      <w:start w:val="1"/>
+      <w:numFmt w:val="bullet"/>
+      <w:lvlText w:val=""/>
+      <w:lvlJc w:val="left"/>
+      <w:pPr>
+        <w:ind w:left="2160" w:hanging="360"/>
+      </w:pPr>
+      <w:rPr>
+        <w:rFonts w:ascii="Wingdings" w:hAnsi="Wingdings" w:hint="default"/>
+      </w:rPr>
+    </w:lvl>
+    <w:lvl w:ilvl="3" w:tplc="04070001" w:tentative="1">
+      <w:start w:val="1"/>
+      <w:numFmt w:val="bullet"/>
+      <w:lvlText w:val=""/>
+      <w:lvlJc w:val="left"/>
+      <w:pPr>
+        <w:ind w:left="2880" w:hanging="360"/>
+      </w:pPr>
+      <w:rPr>
+        <w:rFonts w:ascii="Symbol" w:hAnsi="Symbol" w:hint="default"/>
+      </w:rPr>
+    </w:lvl>
+    <w:lvl w:ilvl="4" w:tplc="04070003" w:tentative="1">
+      <w:start w:val="1"/>
+      <w:numFmt w:val="bullet"/>
+      <w:lvlText w:val="o"/>
+      <w:lvlJc w:val="left"/>
+      <w:pPr>
+        <w:ind w:left="3600" w:hanging="360"/>
+      </w:pPr>
+      <w:rPr>
+        <w:rFonts w:ascii="Courier New" w:hAnsi="Courier New" w:cs="Courier New" w:hint="default"/>
+      </w:rPr>
+    </w:lvl>
+    <w:lvl w:ilvl="5" w:tplc="04070005" w:tentative="1">
+      <w:start w:val="1"/>
+      <w:numFmt w:val="bullet"/>
+      <w:lvlText w:val=""/>
+      <w:lvlJc w:val="left"/>
+      <w:pPr>
+        <w:ind w:left="4320" w:hanging="360"/>
+      </w:pPr>
+      <w:rPr>
+        <w:rFonts w:ascii="Wingdings" w:hAnsi="Wingdings" w:hint="default"/>
+      </w:rPr>
+    </w:lvl>
+    <w:lvl w:ilvl="6" w:tplc="04070001" w:tentative="1">
+      <w:start w:val="1"/>
+      <w:numFmt w:val="bullet"/>
+      <w:lvlText w:val=""/>
+      <w:lvlJc w:val="left"/>
+      <w:pPr>
+        <w:ind w:left="5040" w:hanging="360"/>
+      </w:pPr>
+      <w:rPr>
+        <w:rFonts w:ascii="Symbol" w:hAnsi="Symbol" w:hint="default"/>
+      </w:rPr>
+    </w:lvl>
+    <w:lvl w:ilvl="7" w:tplc="04070003" w:tentative="1">
+      <w:start w:val="1"/>
+      <w:numFmt w:val="bullet"/>
+      <w:lvlText w:val="o"/>
+      <w:lvlJc w:val="left"/>
+      <w:pPr>
+        <w:ind w:left="5760" w:hanging="360"/>
+      </w:pPr>
+      <w:rPr>
+        <w:rFonts w:ascii="Courier New" w:hAnsi="Courier New" w:cs="Courier New" w:hint="default"/>
+      </w:rPr>
+    </w:lvl>
+    <w:lvl w:ilvl="8" w:tplc="04070005" w:tentative="1">
+      <w:start w:val="1"/>
+      <w:numFmt w:val="bullet"/>
+      <w:lvlText w:val=""/>
+      <w:lvlJc w:val="left"/>
+      <w:pPr>
+        <w:ind w:left="6480" w:hanging="360"/>
+      </w:pPr>
+      <w:rPr>
+        <w:rFonts w:ascii="Wingdings" w:hAnsi="Wingdings" w:hint="default"/>
+      </w:rPr>
+    </w:lvl>
+  </w:abstractNum>
+  <w:abstractNum w:abstractNumId="6" w15:restartNumberingAfterBreak="0">
+    <w:nsid w:val="60C47D5B"/>
+    <w:multiLevelType w:val="multilevel"/>
+    <w:tmpl w:val="A6AA6D6C"/>
+    <w:lvl w:ilvl="0">
+      <w:start w:val="1"/>
+      <w:numFmt w:val="bullet"/>
+      <w:lvlText w:val=""/>
+      <w:lvlJc w:val="left"/>
+      <w:pPr>
+        <w:tabs>
+          <w:tab w:val="num" w:pos="720"/>
+        </w:tabs>
+        <w:ind w:left="720" w:hanging="360"/>
+      </w:pPr>
+      <w:rPr>
+        <w:rFonts w:ascii="Symbol" w:hAnsi="Symbol" w:hint="default"/>
+        <w:sz w:val="20"/>
+      </w:rPr>
+    </w:lvl>
+    <w:lvl w:ilvl="1" w:tentative="1">
+      <w:start w:val="1"/>
+      <w:numFmt w:val="bullet"/>
+      <w:lvlText w:val="o"/>
+      <w:lvlJc w:val="left"/>
+      <w:pPr>
+        <w:tabs>
+          <w:tab w:val="num" w:pos="1440"/>
+        </w:tabs>
+        <w:ind w:left="1440" w:hanging="360"/>
+      </w:pPr>
+      <w:rPr>
+        <w:rFonts w:ascii="Courier New" w:hAnsi="Courier New" w:hint="default"/>
+        <w:sz w:val="20"/>
+      </w:rPr>
+    </w:lvl>
+    <w:lvl w:ilvl="2" w:tentative="1">
+      <w:start w:val="1"/>
+      <w:numFmt w:val="bullet"/>
+      <w:lvlText w:val=""/>
+      <w:lvlJc w:val="left"/>
+      <w:pPr>
+        <w:tabs>
+          <w:tab w:val="num" w:pos="2160"/>
+        </w:tabs>
+        <w:ind w:left="2160" w:hanging="360"/>
+      </w:pPr>
+      <w:rPr>
+        <w:rFonts w:ascii="Wingdings" w:hAnsi="Wingdings" w:hint="default"/>
+        <w:sz w:val="20"/>
+      </w:rPr>
+    </w:lvl>
+    <w:lvl w:ilvl="3" w:tentative="1">
+      <w:start w:val="1"/>
+      <w:numFmt w:val="bullet"/>
+      <w:lvlText w:val=""/>
+      <w:lvlJc w:val="left"/>
+      <w:pPr>
+        <w:tabs>
+          <w:tab w:val="num" w:pos="2880"/>
+        </w:tabs>
+        <w:ind w:left="2880" w:hanging="360"/>
+      </w:pPr>
+      <w:rPr>
+        <w:rFonts w:ascii="Wingdings" w:hAnsi="Wingdings" w:hint="default"/>
+        <w:sz w:val="20"/>
+      </w:rPr>
+    </w:lvl>
+    <w:lvl w:ilvl="4" w:tentative="1">
+      <w:start w:val="1"/>
+      <w:numFmt w:val="bullet"/>
+      <w:lvlText w:val=""/>
+      <w:lvlJc w:val="left"/>
+      <w:pPr>
+        <w:tabs>
+          <w:tab w:val="num" w:pos="3600"/>
+        </w:tabs>
+        <w:ind w:left="3600" w:hanging="360"/>
+      </w:pPr>
+      <w:rPr>
+        <w:rFonts w:ascii="Wingdings" w:hAnsi="Wingdings" w:hint="default"/>
+        <w:sz w:val="20"/>
+      </w:rPr>
+    </w:lvl>
+    <w:lvl w:ilvl="5" w:tentative="1">
+      <w:start w:val="1"/>
+      <w:numFmt w:val="bullet"/>
+      <w:lvlText w:val=""/>
+      <w:lvlJc w:val="left"/>
+      <w:pPr>
+        <w:tabs>
+          <w:tab w:val="num" w:pos="4320"/>
+        </w:tabs>
+        <w:ind w:left="4320" w:hanging="360"/>
+      </w:pPr>
+      <w:rPr>
+        <w:rFonts w:ascii="Wingdings" w:hAnsi="Wingdings" w:hint="default"/>
+        <w:sz w:val="20"/>
+      </w:rPr>
+    </w:lvl>
+    <w:lvl w:ilvl="6" w:tentative="1">
+      <w:start w:val="1"/>
+      <w:numFmt w:val="bullet"/>
+      <w:lvlText w:val=""/>
+      <w:lvlJc w:val="left"/>
+      <w:pPr>
+        <w:tabs>
+          <w:tab w:val="num" w:pos="5040"/>
+        </w:tabs>
+        <w:ind w:left="5040" w:hanging="360"/>
+      </w:pPr>
+      <w:rPr>
+        <w:rFonts w:ascii="Wingdings" w:hAnsi="Wingdings" w:hint="default"/>
+        <w:sz w:val="20"/>
+      </w:rPr>
+    </w:lvl>
+    <w:lvl w:ilvl="7" w:tentative="1">
+      <w:start w:val="1"/>
+      <w:numFmt w:val="bullet"/>
+      <w:lvlText w:val=""/>
+      <w:lvlJc w:val="left"/>
+      <w:pPr>
+        <w:tabs>
+          <w:tab w:val="num" w:pos="5760"/>
+        </w:tabs>
+        <w:ind w:left="5760" w:hanging="360"/>
+      </w:pPr>
+      <w:rPr>
+        <w:rFonts w:ascii="Wingdings" w:hAnsi="Wingdings" w:hint="default"/>
+        <w:sz w:val="20"/>
+      </w:rPr>
+    </w:lvl>
+    <w:lvl w:ilvl="8" w:tentative="1">
+      <w:start w:val="1"/>
+      <w:numFmt w:val="bullet"/>
+      <w:lvlText w:val=""/>
+      <w:lvlJc w:val="left"/>
+      <w:pPr>
+        <w:tabs>
+          <w:tab w:val="num" w:pos="6480"/>
+        </w:tabs>
+        <w:ind w:left="6480" w:hanging="360"/>
+      </w:pPr>
+      <w:rPr>
+        <w:rFonts w:ascii="Wingdings" w:hAnsi="Wingdings" w:hint="default"/>
+        <w:sz w:val="20"/>
+      </w:rPr>
+    </w:lvl>
+  </w:abstractNum>
+  <w:abstractNum w:abstractNumId="7" w15:restartNumberingAfterBreak="0">
     <w:nsid w:val="7A8B7828"/>
     <w:multiLevelType w:val="hybridMultilevel"/>
     <w:tmpl w:val="C85E358E"/>
@@ -256,7 +1715,28 @@
     </w:lvl>
   </w:abstractNum>
   <w:num w:numId="1" w16cid:durableId="749885448">
+    <w:abstractNumId w:val="7"/>
+  </w:num>
+  <w:num w:numId="2" w16cid:durableId="1829052967">
+    <w:abstractNumId w:val="1"/>
+  </w:num>
+  <w:num w:numId="3" w16cid:durableId="539787190">
+    <w:abstractNumId w:val="6"/>
+  </w:num>
+  <w:num w:numId="4" w16cid:durableId="2083485865">
+    <w:abstractNumId w:val="3"/>
+  </w:num>
+  <w:num w:numId="5" w16cid:durableId="639387484">
+    <w:abstractNumId w:val="2"/>
+  </w:num>
+  <w:num w:numId="6" w16cid:durableId="2021159738">
+    <w:abstractNumId w:val="4"/>
+  </w:num>
+  <w:num w:numId="7" w16cid:durableId="1616332667">
     <w:abstractNumId w:val="0"/>
+  </w:num>
+  <w:num w:numId="8" w16cid:durableId="74672507">
+    <w:abstractNumId w:val="5"/>
   </w:num>
 </w:numbering>
 </file>
@@ -1177,6 +2657,35 @@
       <w:spacing w:val="5"/>
     </w:rPr>
   </w:style>
+  <w:style w:type="paragraph" w:styleId="StandardWeb">
+    <w:name w:val="Normal (Web)"/>
+    <w:basedOn w:val="Standard"/>
+    <w:uiPriority w:val="99"/>
+    <w:unhideWhenUsed/>
+    <w:rsid w:val="0042753A"/>
+    <w:pPr>
+      <w:spacing w:before="100" w:beforeAutospacing="1" w:after="100" w:afterAutospacing="1" w:line="240" w:lineRule="auto"/>
+    </w:pPr>
+    <w:rPr>
+      <w:rFonts w:ascii="Times New Roman" w:eastAsia="Times New Roman" w:hAnsi="Times New Roman" w:cs="Times New Roman"/>
+      <w:kern w:val="0"/>
+      <w:sz w:val="24"/>
+      <w:szCs w:val="24"/>
+      <w:lang w:eastAsia="de-DE"/>
+      <w14:ligatures w14:val="none"/>
+    </w:rPr>
+  </w:style>
+  <w:style w:type="character" w:styleId="Fett">
+    <w:name w:val="Strong"/>
+    <w:basedOn w:val="Absatz-Standardschriftart"/>
+    <w:uiPriority w:val="22"/>
+    <w:qFormat/>
+    <w:rsid w:val="0042753A"/>
+    <w:rPr>
+      <w:b/>
+      <w:bCs/>
+    </w:rPr>
+  </w:style>
 </w:styles>
 </file>
 

</xml_diff>